<commit_message>
Uploaded Camera code into my Branch
/Mahesh
</commit_message>
<xml_diff>
--- a/02_Website/Induistrial Automations/Projects/Project Descriptions.docx
+++ b/02_Website/Induistrial Automations/Projects/Project Descriptions.docx
@@ -86,21 +86,29 @@
         <w:t>XY Table:</w:t>
       </w:r>
       <w:r>
-        <w:t xml:space="preserve"> This w</w:t>
+        <w:t xml:space="preserve"> This was an end to end product design for </w:t>
+      </w:r>
+      <w:proofErr w:type="gramStart"/>
+      <w:r>
+        <w:t>an</w:t>
+      </w:r>
+      <w:proofErr w:type="gramEnd"/>
+      <w:r>
+        <w:t xml:space="preserve"> very reputed University for checking the quality of the photo cells that they manufactured for god particle collusion. We were responsible for providing the design concepts and building the SPM end to end. We use C# for computer application and PLC on the electrical control panel. This was a high precision SPM wit</w:t>
+      </w:r>
+      <w:r>
+        <w:t xml:space="preserve">h an accuracy of 0.01mm error. </w:t>
+      </w:r>
+    </w:p>
+    <w:p>
+      <w:pPr>
+        <w:jc w:val="both"/>
+      </w:pPr>
+      <w:r>
+        <w:t xml:space="preserve">Single Axis Controller(SAC): </w:t>
       </w:r>
       <w:bookmarkStart w:id="0" w:name="_GoBack"/>
       <w:bookmarkEnd w:id="0"/>
-      <w:r>
-        <w:t xml:space="preserve">as an end to end product design for </w:t>
-      </w:r>
-      <w:proofErr w:type="gramStart"/>
-      <w:r>
-        <w:t>an</w:t>
-      </w:r>
-      <w:proofErr w:type="gramEnd"/>
-      <w:r>
-        <w:t xml:space="preserve"> very reputed University for checking the quality of the photo cells that they manufactured for god particle collusion. We were responsible for providing the design concepts and building the SPM end to end. We use C# for computer application and PLC on the electrical control panel. This was a high precision SPM with an accuracy of 0.01mm error.  </w:t>
-      </w:r>
     </w:p>
     <w:sectPr>
       <w:pgSz w:w="11906" w:h="16838"/>

</xml_diff>